<commit_message>
Number 85 conformal map
</commit_message>
<xml_diff>
--- a/Degree Work WPF Reloaded/Resources/Documents/HalfPlaneInfo.docx
+++ b/Degree Work WPF Reloaded/Resources/Documents/HalfPlaneInfo.docx
@@ -3398,6 +3398,49 @@
         <w:spacing w:line="360" w:lineRule="auto"/>
         <w:jc w:val="both"/>
         <w:rPr>
+          <w:rFonts w:ascii="Times New Roman" w:eastAsiaTheme="minorEastAsia" w:hAnsi="Times New Roman" w:cs="Times New Roman"/>
+          <w:sz w:val="28"/>
+          <w:szCs w:val="28"/>
+        </w:rPr>
+      </w:pPr>
+      <w:r>
+        <w:rPr>
+          <w:rFonts w:ascii="Times New Roman" w:eastAsiaTheme="minorEastAsia" w:hAnsi="Times New Roman" w:cs="Times New Roman"/>
+          <w:sz w:val="28"/>
+          <w:szCs w:val="28"/>
+        </w:rPr>
+        <w:t xml:space="preserve">В этом случае можно изменять высоту треугольника и ширину основания, однако не во всех случаях будут найдены скорости из-за сложности в вычислении гипергеометрической </w:t>
+      </w:r>
+      <w:r>
+        <w:rPr>
+          <w:rFonts w:ascii="Times New Roman" w:eastAsiaTheme="minorEastAsia" w:hAnsi="Times New Roman" w:cs="Times New Roman"/>
+          <w:sz w:val="28"/>
+          <w:szCs w:val="28"/>
+        </w:rPr>
+        <w:t>функции в комплексной плоскости.</w:t>
+      </w:r>
+    </w:p>
+    <w:p>
+      <w:pPr>
+        <w:spacing w:line="360" w:lineRule="auto"/>
+        <w:jc w:val="both"/>
+        <w:rPr>
+          <w:rFonts w:ascii="Times New Roman" w:eastAsiaTheme="minorEastAsia" w:hAnsi="Times New Roman" w:cs="Times New Roman"/>
+          <w:sz w:val="28"/>
+          <w:szCs w:val="28"/>
+        </w:rPr>
+      </w:pPr>
+    </w:p>
+    <w:p>
+      <w:pPr>
+        <w:pStyle w:val="a4"/>
+        <w:numPr>
+          <w:ilvl w:val="0"/>
+          <w:numId w:val="1"/>
+        </w:numPr>
+        <w:spacing w:line="360" w:lineRule="auto"/>
+        <w:jc w:val="both"/>
+        <w:rPr>
           <w:rFonts w:ascii="Times New Roman" w:hAnsi="Times New Roman"/>
           <w:sz w:val="28"/>
           <w:szCs w:val="28"/>
@@ -3405,33 +3448,285 @@
       </w:pPr>
       <w:r>
         <w:rPr>
-          <w:rFonts w:ascii="Times New Roman" w:eastAsiaTheme="minorEastAsia" w:hAnsi="Times New Roman" w:cs="Times New Roman"/>
-          <w:sz w:val="28"/>
-          <w:szCs w:val="28"/>
-        </w:rPr>
-        <w:t xml:space="preserve">В этом случае можно изменять высоту треугольника и ширину основания, однако не во всех случаях будут найдены скорости из-за сложности в вычислении гипергеометрической </w:t>
-      </w:r>
-      <w:r>
-        <w:rPr>
-          <w:rFonts w:ascii="Times New Roman" w:eastAsiaTheme="minorEastAsia" w:hAnsi="Times New Roman" w:cs="Times New Roman"/>
-          <w:sz w:val="28"/>
-          <w:szCs w:val="28"/>
-        </w:rPr>
-        <w:t>функции в комплексной плоскости.</w:t>
+          <w:rFonts w:ascii="Times New Roman" w:hAnsi="Times New Roman"/>
+          <w:sz w:val="28"/>
+          <w:szCs w:val="28"/>
+        </w:rPr>
+        <w:lastRenderedPageBreak/>
+        <w:t>Треугольник 4</w:t>
+      </w:r>
+    </w:p>
+    <w:p>
+      <w:pPr>
+        <w:spacing w:line="360" w:lineRule="auto"/>
+        <w:jc w:val="center"/>
+        <w:rPr>
+          <w:rFonts w:ascii="Times New Roman" w:hAnsi="Times New Roman"/>
+          <w:sz w:val="28"/>
+          <w:szCs w:val="28"/>
+        </w:rPr>
+      </w:pPr>
+      <w:r>
+        <w:rPr>
+          <w:noProof/>
+        </w:rPr>
+        <w:drawing>
+          <wp:inline distT="0" distB="0" distL="0" distR="0" wp14:anchorId="25ECA3E6" wp14:editId="73F6B991">
+            <wp:extent cx="4716944" cy="3645494"/>
+            <wp:effectExtent l="0" t="0" r="7620" b="0"/>
+            <wp:docPr id="9" name="Рисунок 9"/>
+            <wp:cNvGraphicFramePr>
+              <a:graphicFrameLocks xmlns:a="http://schemas.openxmlformats.org/drawingml/2006/main" noChangeAspect="1"/>
+            </wp:cNvGraphicFramePr>
+            <a:graphic xmlns:a="http://schemas.openxmlformats.org/drawingml/2006/main">
+              <a:graphicData uri="http://schemas.openxmlformats.org/drawingml/2006/picture">
+                <pic:pic xmlns:pic="http://schemas.openxmlformats.org/drawingml/2006/picture">
+                  <pic:nvPicPr>
+                    <pic:cNvPr id="1" name=""/>
+                    <pic:cNvPicPr/>
+                  </pic:nvPicPr>
+                  <pic:blipFill rotWithShape="1">
+                    <a:blip r:embed="rId13"/>
+                    <a:srcRect l="12345" t="2324" r="18679" b="2867"/>
+                    <a:stretch/>
+                  </pic:blipFill>
+                  <pic:spPr bwMode="auto">
+                    <a:xfrm>
+                      <a:off x="0" y="0"/>
+                      <a:ext cx="4722247" cy="3649593"/>
+                    </a:xfrm>
+                    <a:prstGeom prst="rect">
+                      <a:avLst/>
+                    </a:prstGeom>
+                    <a:ln>
+                      <a:noFill/>
+                    </a:ln>
+                    <a:extLst>
+                      <a:ext uri="{53640926-AAD7-44D8-BBD7-CCE9431645EC}">
+                        <a14:shadowObscured xmlns:a14="http://schemas.microsoft.com/office/drawing/2010/main"/>
+                      </a:ext>
+                    </a:extLst>
+                  </pic:spPr>
+                </pic:pic>
+              </a:graphicData>
+            </a:graphic>
+          </wp:inline>
+        </w:drawing>
+      </w:r>
+    </w:p>
+    <w:p>
+      <w:pPr>
+        <w:jc w:val="both"/>
+        <w:rPr>
+          <w:rFonts w:ascii="Times New Roman" w:hAnsi="Times New Roman" w:cs="Times New Roman"/>
+          <w:sz w:val="28"/>
+          <w:szCs w:val="28"/>
+        </w:rPr>
+      </w:pPr>
+      <w:r>
+        <w:rPr>
+          <w:rFonts w:ascii="Times New Roman" w:hAnsi="Times New Roman" w:cs="Times New Roman"/>
+          <w:sz w:val="28"/>
+          <w:szCs w:val="28"/>
+        </w:rPr>
+        <w:t>В этом случае конформное отображение задаётся функцией:</w:t>
+      </w:r>
+    </w:p>
+    <w:p>
+      <w:pPr>
+        <w:jc w:val="center"/>
+        <w:rPr>
+          <w:rFonts w:ascii="Times New Roman" w:eastAsiaTheme="minorEastAsia" w:hAnsi="Times New Roman" w:cs="Times New Roman"/>
+          <w:sz w:val="28"/>
+          <w:szCs w:val="28"/>
+          <w:lang w:val="en-US"/>
+        </w:rPr>
+      </w:pPr>
+      <m:oMath>
+        <m:r>
+          <w:rPr>
+            <w:rFonts w:ascii="Cambria Math" w:eastAsiaTheme="minorEastAsia" w:hAnsi="Cambria Math" w:cs="Times New Roman"/>
+            <w:sz w:val="28"/>
+            <w:szCs w:val="28"/>
+            <w:lang w:val="uk-UA"/>
+          </w:rPr>
+          <m:t>z=ζ+λlnζ</m:t>
+        </m:r>
+      </m:oMath>
+      <w:r>
+        <w:rPr>
+          <w:rFonts w:ascii="Times New Roman" w:eastAsiaTheme="minorEastAsia" w:hAnsi="Times New Roman" w:cs="Times New Roman"/>
+          <w:sz w:val="28"/>
+          <w:szCs w:val="28"/>
+          <w:lang w:val="en-US"/>
+        </w:rPr>
+        <w:t>,</w:t>
+      </w:r>
+    </w:p>
+    <w:p>
+      <w:pPr>
+        <w:jc w:val="both"/>
+        <w:rPr>
+          <w:rFonts w:ascii="Times New Roman" w:eastAsiaTheme="minorEastAsia" w:hAnsi="Times New Roman" w:cs="Times New Roman"/>
+          <w:sz w:val="28"/>
+          <w:szCs w:val="28"/>
+        </w:rPr>
+      </w:pPr>
+      <w:r>
+        <w:rPr>
+          <w:rFonts w:ascii="Times New Roman" w:eastAsiaTheme="minorEastAsia" w:hAnsi="Times New Roman" w:cs="Times New Roman"/>
+          <w:sz w:val="28"/>
+          <w:szCs w:val="28"/>
+        </w:rPr>
+        <w:t>где λ определяется из значения высоты «пластины»:</w:t>
+      </w:r>
+    </w:p>
+    <w:p>
+      <w:pPr>
+        <w:jc w:val="both"/>
+        <w:rPr>
+          <w:rFonts w:ascii="Times New Roman" w:eastAsiaTheme="minorEastAsia" w:hAnsi="Times New Roman" w:cs="Times New Roman"/>
+          <w:sz w:val="28"/>
+          <w:szCs w:val="28"/>
+        </w:rPr>
+      </w:pPr>
+      <m:oMathPara>
+        <m:oMath>
+          <m:r>
+            <w:rPr>
+              <w:rFonts w:ascii="Cambria Math" w:eastAsiaTheme="minorEastAsia" w:hAnsi="Cambria Math" w:cs="Times New Roman"/>
+              <w:sz w:val="28"/>
+              <w:szCs w:val="28"/>
+            </w:rPr>
+            <m:t>λ=</m:t>
+          </m:r>
+          <m:f>
+            <m:fPr>
+              <m:ctrlPr>
+                <w:rPr>
+                  <w:rFonts w:ascii="Cambria Math" w:eastAsiaTheme="minorEastAsia" w:hAnsi="Cambria Math" w:cs="Times New Roman"/>
+                  <w:i/>
+                  <w:sz w:val="28"/>
+                  <w:szCs w:val="28"/>
+                </w:rPr>
+              </m:ctrlPr>
+            </m:fPr>
+            <m:num>
+              <m:r>
+                <w:rPr>
+                  <w:rFonts w:ascii="Cambria Math" w:eastAsiaTheme="minorEastAsia" w:hAnsi="Cambria Math" w:cs="Times New Roman"/>
+                  <w:sz w:val="28"/>
+                  <w:szCs w:val="28"/>
+                </w:rPr>
+                <m:t>h</m:t>
+              </m:r>
+            </m:num>
+            <m:den>
+              <m:r>
+                <w:rPr>
+                  <w:rFonts w:ascii="Cambria Math" w:eastAsiaTheme="minorEastAsia" w:hAnsi="Cambria Math" w:cs="Times New Roman"/>
+                  <w:sz w:val="28"/>
+                  <w:szCs w:val="28"/>
+                </w:rPr>
+                <m:t>π</m:t>
+              </m:r>
+            </m:den>
+          </m:f>
+          <m:r>
+            <w:rPr>
+              <w:rFonts w:ascii="Cambria Math" w:eastAsiaTheme="minorEastAsia" w:hAnsi="Cambria Math" w:cs="Times New Roman"/>
+              <w:sz w:val="28"/>
+              <w:szCs w:val="28"/>
+            </w:rPr>
+            <m:t>.</m:t>
+          </m:r>
+        </m:oMath>
+      </m:oMathPara>
+    </w:p>
+    <w:p>
+      <w:pPr>
+        <w:jc w:val="both"/>
+        <w:rPr>
+          <w:rFonts w:ascii="Times New Roman" w:eastAsiaTheme="minorEastAsia" w:hAnsi="Times New Roman" w:cs="Times New Roman"/>
+          <w:sz w:val="28"/>
+          <w:szCs w:val="28"/>
+        </w:rPr>
+      </w:pPr>
+      <w:r>
+        <w:rPr>
+          <w:rFonts w:ascii="Times New Roman" w:eastAsiaTheme="minorEastAsia" w:hAnsi="Times New Roman" w:cs="Times New Roman"/>
+          <w:sz w:val="28"/>
+          <w:szCs w:val="28"/>
+        </w:rPr>
+        <w:t xml:space="preserve">Координата </w:t>
+      </w:r>
+      <w:r>
+        <w:rPr>
+          <w:rFonts w:ascii="Times New Roman" w:eastAsiaTheme="minorEastAsia" w:hAnsi="Times New Roman" w:cs="Times New Roman"/>
+          <w:sz w:val="28"/>
+          <w:szCs w:val="28"/>
+          <w:lang w:val="en-US"/>
+        </w:rPr>
+        <w:t>X</w:t>
+      </w:r>
+      <w:r>
+        <w:rPr>
+          <w:rFonts w:ascii="Times New Roman" w:eastAsiaTheme="minorEastAsia" w:hAnsi="Times New Roman" w:cs="Times New Roman"/>
+          <w:sz w:val="28"/>
+          <w:szCs w:val="28"/>
+        </w:rPr>
+        <w:t xml:space="preserve"> </w:t>
+      </w:r>
+      <w:r>
+        <w:rPr>
+          <w:rFonts w:ascii="Times New Roman" w:eastAsiaTheme="minorEastAsia" w:hAnsi="Times New Roman" w:cs="Times New Roman"/>
+          <w:sz w:val="28"/>
+          <w:szCs w:val="28"/>
+        </w:rPr>
+        <w:t>конца «пластины» определяется после нахождения λ:</w:t>
+      </w:r>
+    </w:p>
+    <w:p>
+      <w:pPr>
+        <w:jc w:val="both"/>
+        <w:rPr>
+          <w:rFonts w:ascii="Times New Roman" w:eastAsiaTheme="minorEastAsia" w:hAnsi="Times New Roman" w:cs="Times New Roman"/>
+          <w:sz w:val="28"/>
+          <w:szCs w:val="28"/>
+        </w:rPr>
+      </w:pPr>
+      <m:oMathPara>
+        <m:oMath>
+          <m:r>
+            <w:rPr>
+              <w:rFonts w:ascii="Cambria Math" w:eastAsiaTheme="minorEastAsia" w:hAnsi="Cambria Math" w:cs="Times New Roman"/>
+              <w:sz w:val="28"/>
+              <w:szCs w:val="28"/>
+            </w:rPr>
+            <m:t>X=λlnλ-λ.</m:t>
+          </m:r>
+        </m:oMath>
+      </m:oMathPara>
+    </w:p>
+    <w:p>
+      <w:pPr>
+        <w:jc w:val="both"/>
+        <w:rPr>
+          <w:rFonts w:ascii="Times New Roman" w:eastAsiaTheme="minorEastAsia" w:hAnsi="Times New Roman" w:cs="Times New Roman"/>
+          <w:sz w:val="28"/>
+          <w:szCs w:val="28"/>
+        </w:rPr>
+      </w:pPr>
+      <w:r>
+        <w:rPr>
+          <w:rFonts w:ascii="Times New Roman" w:eastAsiaTheme="minorEastAsia" w:hAnsi="Times New Roman" w:cs="Times New Roman"/>
+          <w:sz w:val="28"/>
+          <w:szCs w:val="28"/>
+        </w:rPr>
+        <w:t>На панели управления можно задавать значение λ, а поле для вывода Х предназначено только для чтения.</w:t>
       </w:r>
       <w:bookmarkStart w:id="0" w:name="_GoBack"/>
       <w:bookmarkEnd w:id="0"/>
-    </w:p>
-    <w:p>
-      <w:pPr>
-        <w:jc w:val="both"/>
-        <w:rPr>
-          <w:rFonts w:ascii="Times New Roman" w:eastAsiaTheme="minorEastAsia" w:hAnsi="Times New Roman" w:cs="Times New Roman"/>
-          <w:sz w:val="28"/>
-          <w:szCs w:val="28"/>
-          <w:lang w:val="uk-UA"/>
-        </w:rPr>
-      </w:pPr>
     </w:p>
     <w:sectPr>
       <w:pgSz w:w="11906" w:h="16838"/>
@@ -3448,7 +3743,7 @@
   <w:abstractNum w:abstractNumId="0" w15:restartNumberingAfterBreak="0">
     <w:nsid w:val="49E17878"/>
     <w:multiLevelType w:val="hybridMultilevel"/>
-    <w:tmpl w:val="8C0AC224"/>
+    <w:tmpl w:val="479C8964"/>
     <w:lvl w:ilvl="0" w:tplc="04190001">
       <w:start w:val="1"/>
       <w:numFmt w:val="bullet"/>

</xml_diff>